<commit_message>
modified the documents adding the pair graph
</commit_message>
<xml_diff>
--- a/Market Segmentation.docx
+++ b/Market Segmentation.docx
@@ -61,276 +61,213 @@
       <w:pPr>
         <w:rPr>
           <w:rFonts w:ascii="Times New Roman" w:hAnsi="Times New Roman" w:cs="Times New Roman"/>
-          <w:color w:val="1D1C1D"/>
-          <w:sz w:val="24"/>
-          <w:szCs w:val="24"/>
-          <w:shd w:val="clear" w:color="auto" w:fill="F8F8F8"/>
-        </w:rPr>
-      </w:pPr>
-      <w:r>
-        <w:rPr>
-          <w:rFonts w:ascii="Times New Roman" w:hAnsi="Times New Roman" w:cs="Times New Roman"/>
-          <w:color w:val="1D1C1D"/>
-          <w:sz w:val="24"/>
-          <w:szCs w:val="24"/>
-          <w:shd w:val="clear" w:color="auto" w:fill="F8F8F8"/>
+          <w:sz w:val="24"/>
+          <w:szCs w:val="24"/>
+        </w:rPr>
+      </w:pPr>
+      <w:r>
+        <w:rPr>
+          <w:rFonts w:ascii="Times New Roman" w:hAnsi="Times New Roman" w:cs="Times New Roman"/>
+          <w:sz w:val="24"/>
+          <w:szCs w:val="24"/>
         </w:rPr>
         <w:tab/>
-        <w:t xml:space="preserve">In order to better understand </w:t>
-      </w:r>
-      <w:proofErr w:type="spellStart"/>
-      <w:r>
-        <w:rPr>
-          <w:rFonts w:ascii="Times New Roman" w:hAnsi="Times New Roman" w:cs="Times New Roman"/>
-          <w:color w:val="1D1C1D"/>
-          <w:sz w:val="24"/>
-          <w:szCs w:val="24"/>
-          <w:shd w:val="clear" w:color="auto" w:fill="F8F8F8"/>
-        </w:rPr>
-        <w:t>NutrientH2O’s</w:t>
-      </w:r>
-      <w:proofErr w:type="spellEnd"/>
-      <w:r>
-        <w:rPr>
-          <w:rFonts w:ascii="Times New Roman" w:hAnsi="Times New Roman" w:cs="Times New Roman"/>
-          <w:color w:val="1D1C1D"/>
-          <w:sz w:val="24"/>
-          <w:szCs w:val="24"/>
-          <w:shd w:val="clear" w:color="auto" w:fill="F8F8F8"/>
-        </w:rPr>
-        <w:t xml:space="preserve"> Twitter followers, we used Principal Component Analysis.  We removed the categories of ‘chatter’ and ‘uncategorized’ from our analysis because we believe that these categories do not provide enough information to be useful in market segmentation.  Next we normalized the data because we were interested in the percentage of Tweets not the overall number of Tweets in</w:t>
-      </w:r>
-      <w:r>
-        <w:rPr>
-          <w:rFonts w:ascii="Times New Roman" w:hAnsi="Times New Roman" w:cs="Times New Roman"/>
-          <w:color w:val="1D1C1D"/>
-          <w:sz w:val="24"/>
-          <w:szCs w:val="24"/>
-          <w:shd w:val="clear" w:color="auto" w:fill="F8F8F8"/>
-        </w:rPr>
-        <w:t xml:space="preserve"> each category</w:t>
-      </w:r>
-      <w:r>
-        <w:rPr>
-          <w:rFonts w:ascii="Times New Roman" w:hAnsi="Times New Roman" w:cs="Times New Roman"/>
-          <w:color w:val="1D1C1D"/>
-          <w:sz w:val="24"/>
-          <w:szCs w:val="24"/>
-          <w:shd w:val="clear" w:color="auto" w:fill="F8F8F8"/>
-        </w:rPr>
-        <w:t xml:space="preserve">.  We ran </w:t>
-      </w:r>
-      <w:proofErr w:type="spellStart"/>
-      <w:r>
-        <w:rPr>
-          <w:rFonts w:ascii="Times New Roman" w:hAnsi="Times New Roman" w:cs="Times New Roman"/>
-          <w:color w:val="1D1C1D"/>
-          <w:sz w:val="24"/>
-          <w:szCs w:val="24"/>
-          <w:shd w:val="clear" w:color="auto" w:fill="F8F8F8"/>
-        </w:rPr>
-        <w:t>PCA</w:t>
-      </w:r>
-      <w:proofErr w:type="spellEnd"/>
-      <w:r>
-        <w:rPr>
-          <w:rFonts w:ascii="Times New Roman" w:hAnsi="Times New Roman" w:cs="Times New Roman"/>
-          <w:color w:val="1D1C1D"/>
-          <w:sz w:val="24"/>
-          <w:szCs w:val="24"/>
-          <w:shd w:val="clear" w:color="auto" w:fill="F8F8F8"/>
-        </w:rPr>
-        <w:t xml:space="preserve"> to obtain five principal components.  We examined the makeup, specifically the top four categories used, for each of these components. </w:t>
-      </w:r>
-    </w:p>
-    <w:p>
-      <w:pPr>
-        <w:rPr>
-          <w:rFonts w:ascii="Times New Roman" w:hAnsi="Times New Roman" w:cs="Times New Roman"/>
-          <w:color w:val="1D1C1D"/>
-          <w:sz w:val="24"/>
-          <w:szCs w:val="24"/>
-          <w:shd w:val="clear" w:color="auto" w:fill="F8F8F8"/>
-        </w:rPr>
-      </w:pPr>
-      <w:r>
+        <w:t xml:space="preserve">In order to better understand NutrientH20’s Twitter followers, Principal Component Analysis was used. Before running the algorithm, the Tweets under the ‘chatter’ and ‘uncategorized’ categories were removed as they do not provide any useful information for a market segmentation. Next, the data was normalized to use the percentage of Tweets not the overall number of Tweets in each category. </w:t>
+      </w:r>
+    </w:p>
+    <w:p>
+      <w:pPr>
+        <w:ind w:firstLine="720"/>
+        <w:rPr>
+          <w:rFonts w:ascii="Times New Roman" w:hAnsi="Times New Roman" w:cs="Times New Roman"/>
+          <w:sz w:val="24"/>
+          <w:szCs w:val="24"/>
+        </w:rPr>
+      </w:pPr>
+      <w:r>
+        <w:rPr>
+          <w:rFonts w:ascii="Times New Roman" w:hAnsi="Times New Roman" w:cs="Times New Roman"/>
+          <w:sz w:val="24"/>
+          <w:szCs w:val="24"/>
+        </w:rPr>
+        <w:t xml:space="preserve">PCA was ran to obtain 5 principal components, as these explain 50% of the variance in the data, to understand the categories these people tweeted about and assign them to a </w:t>
+      </w:r>
+      <w:r>
+        <w:rPr>
+          <w:rFonts w:ascii="Times New Roman" w:hAnsi="Times New Roman" w:cs="Times New Roman"/>
+          <w:sz w:val="24"/>
+          <w:szCs w:val="24"/>
+        </w:rPr>
+        <w:t>client archetype.</w:t>
+      </w:r>
+    </w:p>
+    <w:p>
+      <w:pPr>
         <w:rPr>
           <w:rFonts w:ascii="Times New Roman" w:hAnsi="Times New Roman" w:cs="Times New Roman"/>
           <w:b/>
           <w:bCs/>
-          <w:color w:val="1D1C1D"/>
-          <w:sz w:val="24"/>
-          <w:szCs w:val="24"/>
-          <w:shd w:val="clear" w:color="auto" w:fill="F8F8F8"/>
-        </w:rPr>
-        <w:t>Findings</w:t>
-      </w:r>
-      <w:r>
-        <w:rPr>
-          <w:rFonts w:ascii="Times New Roman" w:hAnsi="Times New Roman" w:cs="Times New Roman"/>
-          <w:color w:val="1D1C1D"/>
-          <w:sz w:val="24"/>
-          <w:szCs w:val="24"/>
-          <w:shd w:val="clear" w:color="auto" w:fill="F8F8F8"/>
-        </w:rPr>
-        <w:t>:</w:t>
-      </w:r>
-      <w:r>
-        <w:rPr>
-          <w:rFonts w:ascii="Times New Roman" w:hAnsi="Times New Roman" w:cs="Times New Roman"/>
-          <w:color w:val="1D1C1D"/>
-          <w:sz w:val="24"/>
-          <w:szCs w:val="24"/>
-          <w:shd w:val="clear" w:color="auto" w:fill="F8F8F8"/>
+          <w:sz w:val="24"/>
+          <w:szCs w:val="24"/>
+        </w:rPr>
+      </w:pPr>
+      <w:r>
+        <w:rPr>
+          <w:rFonts w:ascii="Times New Roman" w:hAnsi="Times New Roman" w:cs="Times New Roman"/>
+          <w:b/>
+          <w:bCs/>
+          <w:sz w:val="24"/>
+          <w:szCs w:val="24"/>
+        </w:rPr>
+        <w:t>Findings:</w:t>
+      </w:r>
+      <w:r>
+        <w:rPr>
+          <w:rFonts w:ascii="Times New Roman" w:hAnsi="Times New Roman" w:cs="Times New Roman"/>
+          <w:b/>
+          <w:bCs/>
+          <w:sz w:val="24"/>
+          <w:szCs w:val="24"/>
         </w:rPr>
         <w:t xml:space="preserve"> </w:t>
       </w:r>
     </w:p>
     <w:p>
       <w:pPr>
-        <w:rPr>
-          <w:rFonts w:ascii="Times New Roman" w:hAnsi="Times New Roman" w:cs="Times New Roman"/>
-          <w:color w:val="1D1C1D"/>
-          <w:sz w:val="24"/>
-          <w:szCs w:val="24"/>
-          <w:shd w:val="clear" w:color="auto" w:fill="F8F8F8"/>
-        </w:rPr>
-      </w:pPr>
-      <w:r>
-        <w:rPr>
-          <w:rFonts w:ascii="Times New Roman" w:hAnsi="Times New Roman" w:cs="Times New Roman"/>
-          <w:color w:val="1D1C1D"/>
-          <w:sz w:val="24"/>
-          <w:szCs w:val="24"/>
-          <w:shd w:val="clear" w:color="auto" w:fill="F8F8F8"/>
+        <w:ind w:firstLine="720"/>
+        <w:rPr>
+          <w:rFonts w:ascii="Times New Roman" w:hAnsi="Times New Roman" w:cs="Times New Roman"/>
+          <w:sz w:val="24"/>
+          <w:szCs w:val="24"/>
+        </w:rPr>
+      </w:pPr>
+      <w:r>
+        <w:rPr>
+          <w:rFonts w:ascii="Times New Roman" w:hAnsi="Times New Roman" w:cs="Times New Roman"/>
+          <w:sz w:val="24"/>
+          <w:szCs w:val="24"/>
+        </w:rPr>
+        <w:t>The</w:t>
+      </w:r>
+      <w:r>
+        <w:rPr>
+          <w:rFonts w:ascii="Times New Roman" w:hAnsi="Times New Roman" w:cs="Times New Roman"/>
+          <w:sz w:val="24"/>
+          <w:szCs w:val="24"/>
+        </w:rPr>
+        <w:t xml:space="preserve"> first component contained the categories ‘health nutrition’, ‘personal fitness’, ‘cooking’ and ‘outdoors’ as the top four ingredients, while XXXXX were the bottom ones. People that are high in this component tend to be health conscious people that are concerned with their fitness, this mean they are a great target for NutrientH20.</w:t>
+      </w:r>
+    </w:p>
+    <w:p>
+      <w:pPr>
+        <w:ind w:firstLine="720"/>
+        <w:rPr>
+          <w:rFonts w:ascii="Times New Roman" w:hAnsi="Times New Roman" w:cs="Times New Roman"/>
+          <w:sz w:val="24"/>
+          <w:szCs w:val="24"/>
+        </w:rPr>
+      </w:pPr>
+      <w:r>
+        <w:rPr>
+          <w:rFonts w:ascii="Times New Roman" w:hAnsi="Times New Roman" w:cs="Times New Roman"/>
+          <w:sz w:val="24"/>
+          <w:szCs w:val="24"/>
+        </w:rPr>
+        <w:t>The other components should help differentiate them on more characteristics, however there is little to no differentiation among the other co</w:t>
+      </w:r>
+      <w:r>
+        <w:rPr>
+          <w:rFonts w:ascii="Times New Roman" w:hAnsi="Times New Roman" w:cs="Times New Roman"/>
+          <w:sz w:val="24"/>
+          <w:szCs w:val="24"/>
+        </w:rPr>
+        <w:t>mponents</w:t>
+      </w:r>
+    </w:p>
+    <w:p>
+      <w:pPr>
+        <w:ind w:left="2880" w:firstLine="720"/>
+        <w:rPr>
+          <w:rFonts w:ascii="Times New Roman" w:hAnsi="Times New Roman" w:cs="Times New Roman"/>
+          <w:sz w:val="24"/>
+          <w:szCs w:val="24"/>
+        </w:rPr>
+      </w:pPr>
+      <w:r>
+        <w:rPr>
+          <w:rFonts w:ascii="Times New Roman" w:hAnsi="Times New Roman" w:cs="Times New Roman"/>
+          <w:sz w:val="24"/>
+          <w:szCs w:val="24"/>
+        </w:rPr>
+        <w:t>Fig1. Graphs component 1 vs rest</w:t>
+      </w:r>
+    </w:p>
+    <w:p>
+      <w:pPr>
+        <w:rPr>
+          <w:rFonts w:ascii="Times New Roman" w:hAnsi="Times New Roman" w:cs="Times New Roman"/>
+          <w:sz w:val="24"/>
+          <w:szCs w:val="24"/>
+        </w:rPr>
+      </w:pPr>
+      <w:r>
+        <w:rPr>
+          <w:rFonts w:ascii="Times New Roman" w:hAnsi="Times New Roman" w:cs="Times New Roman"/>
+          <w:sz w:val="24"/>
+          <w:szCs w:val="24"/>
         </w:rPr>
         <w:tab/>
-        <w:t xml:space="preserve">Our first component contained the categories </w:t>
-      </w:r>
-      <w:r>
-        <w:rPr>
-          <w:rFonts w:ascii="Times New Roman" w:hAnsi="Times New Roman" w:cs="Times New Roman"/>
-          <w:color w:val="1D1C1D"/>
-          <w:sz w:val="24"/>
-          <w:szCs w:val="24"/>
-          <w:shd w:val="clear" w:color="auto" w:fill="F8F8F8"/>
-        </w:rPr>
-        <w:t>"</w:t>
-      </w:r>
-      <w:proofErr w:type="spellStart"/>
-      <w:r>
-        <w:rPr>
-          <w:rFonts w:ascii="Times New Roman" w:hAnsi="Times New Roman" w:cs="Times New Roman"/>
-          <w:color w:val="1D1C1D"/>
-          <w:sz w:val="24"/>
-          <w:szCs w:val="24"/>
-          <w:shd w:val="clear" w:color="auto" w:fill="F8F8F8"/>
-        </w:rPr>
-        <w:t>health_nutrition</w:t>
-      </w:r>
-      <w:proofErr w:type="spellEnd"/>
-      <w:r>
-        <w:rPr>
-          <w:rFonts w:ascii="Times New Roman" w:hAnsi="Times New Roman" w:cs="Times New Roman"/>
-          <w:color w:val="1D1C1D"/>
-          <w:sz w:val="24"/>
-          <w:szCs w:val="24"/>
-          <w:shd w:val="clear" w:color="auto" w:fill="F8F8F8"/>
-        </w:rPr>
-        <w:t>"</w:t>
-      </w:r>
-      <w:r>
-        <w:rPr>
-          <w:rFonts w:ascii="Times New Roman" w:hAnsi="Times New Roman" w:cs="Times New Roman"/>
-          <w:color w:val="1D1C1D"/>
-          <w:sz w:val="24"/>
-          <w:szCs w:val="24"/>
-          <w:shd w:val="clear" w:color="auto" w:fill="F8F8F8"/>
-        </w:rPr>
-        <w:t>,</w:t>
-      </w:r>
-      <w:r>
-        <w:rPr>
-          <w:rFonts w:ascii="Times New Roman" w:hAnsi="Times New Roman" w:cs="Times New Roman"/>
-          <w:color w:val="1D1C1D"/>
-          <w:sz w:val="24"/>
-          <w:szCs w:val="24"/>
-          <w:shd w:val="clear" w:color="auto" w:fill="F8F8F8"/>
-        </w:rPr>
-        <w:t xml:space="preserve"> "</w:t>
-      </w:r>
-      <w:proofErr w:type="spellStart"/>
-      <w:r>
-        <w:rPr>
-          <w:rFonts w:ascii="Times New Roman" w:hAnsi="Times New Roman" w:cs="Times New Roman"/>
-          <w:color w:val="1D1C1D"/>
-          <w:sz w:val="24"/>
-          <w:szCs w:val="24"/>
-          <w:shd w:val="clear" w:color="auto" w:fill="F8F8F8"/>
-        </w:rPr>
-        <w:t>personal_fitness</w:t>
-      </w:r>
-      <w:proofErr w:type="spellEnd"/>
-      <w:r>
-        <w:rPr>
-          <w:rFonts w:ascii="Times New Roman" w:hAnsi="Times New Roman" w:cs="Times New Roman"/>
-          <w:color w:val="1D1C1D"/>
-          <w:sz w:val="24"/>
-          <w:szCs w:val="24"/>
-          <w:shd w:val="clear" w:color="auto" w:fill="F8F8F8"/>
-        </w:rPr>
-        <w:t>"</w:t>
-      </w:r>
-      <w:r>
-        <w:rPr>
-          <w:rFonts w:ascii="Times New Roman" w:hAnsi="Times New Roman" w:cs="Times New Roman"/>
-          <w:color w:val="1D1C1D"/>
-          <w:sz w:val="24"/>
-          <w:szCs w:val="24"/>
-          <w:shd w:val="clear" w:color="auto" w:fill="F8F8F8"/>
-        </w:rPr>
-        <w:t>,</w:t>
-      </w:r>
-      <w:r>
-        <w:rPr>
-          <w:rFonts w:ascii="Times New Roman" w:hAnsi="Times New Roman" w:cs="Times New Roman"/>
-          <w:color w:val="1D1C1D"/>
-          <w:sz w:val="24"/>
-          <w:szCs w:val="24"/>
-          <w:shd w:val="clear" w:color="auto" w:fill="F8F8F8"/>
-        </w:rPr>
-        <w:t xml:space="preserve"> "cooking"</w:t>
-      </w:r>
-      <w:r>
-        <w:rPr>
-          <w:rFonts w:ascii="Times New Roman" w:hAnsi="Times New Roman" w:cs="Times New Roman"/>
-          <w:color w:val="1D1C1D"/>
-          <w:sz w:val="24"/>
-          <w:szCs w:val="24"/>
-          <w:shd w:val="clear" w:color="auto" w:fill="F8F8F8"/>
-        </w:rPr>
-        <w:t>, and</w:t>
-      </w:r>
-      <w:r>
-        <w:rPr>
-          <w:rFonts w:ascii="Times New Roman" w:hAnsi="Times New Roman" w:cs="Times New Roman"/>
-          <w:color w:val="1D1C1D"/>
-          <w:sz w:val="24"/>
-          <w:szCs w:val="24"/>
-          <w:shd w:val="clear" w:color="auto" w:fill="F8F8F8"/>
-        </w:rPr>
-        <w:t> "outdoors"</w:t>
-      </w:r>
-      <w:r>
-        <w:rPr>
-          <w:rFonts w:ascii="Times New Roman" w:hAnsi="Times New Roman" w:cs="Times New Roman"/>
-          <w:color w:val="1D1C1D"/>
-          <w:sz w:val="24"/>
-          <w:szCs w:val="24"/>
-          <w:shd w:val="clear" w:color="auto" w:fill="F8F8F8"/>
-        </w:rPr>
-        <w:t xml:space="preserve"> as the top four ingredients.  We believe the people that are high in this component tend to be health conscious people that are active in the outdoors and concerned with their fitness.  These are the individuals that should be the primary focus of marketing.</w:t>
-      </w:r>
+      </w:r>
+    </w:p>
+    <w:p>
+      <w:pPr>
+        <w:rPr>
+          <w:rFonts w:ascii="Times New Roman" w:hAnsi="Times New Roman" w:cs="Times New Roman"/>
+          <w:sz w:val="24"/>
+          <w:szCs w:val="24"/>
+        </w:rPr>
+      </w:pPr>
+    </w:p>
+    <w:p>
+      <w:pPr>
+        <w:rPr>
+          <w:rFonts w:ascii="Times New Roman" w:hAnsi="Times New Roman" w:cs="Times New Roman"/>
+          <w:sz w:val="24"/>
+          <w:szCs w:val="24"/>
+        </w:rPr>
+      </w:pPr>
+      <w:r>
+        <w:rPr>
+          <w:rFonts w:ascii="Times New Roman" w:hAnsi="Times New Roman" w:cs="Times New Roman"/>
+          <w:sz w:val="24"/>
+          <w:szCs w:val="24"/>
+        </w:rPr>
+        <w:t>___</w:t>
+      </w:r>
+      <w:bookmarkStart w:id="0" w:name="_GoBack"/>
+      <w:bookmarkEnd w:id="0"/>
+    </w:p>
+    <w:p>
+      <w:pPr>
+        <w:rPr>
+          <w:rFonts w:ascii="Times New Roman" w:hAnsi="Times New Roman" w:cs="Times New Roman"/>
+          <w:color w:val="1D1C1D"/>
+          <w:sz w:val="24"/>
+          <w:szCs w:val="24"/>
+          <w:shd w:val="clear" w:color="auto" w:fill="F8F8F8"/>
+        </w:rPr>
+      </w:pPr>
+    </w:p>
+    <w:p>
+      <w:pPr>
+        <w:rPr>
+          <w:rFonts w:ascii="Times New Roman" w:hAnsi="Times New Roman" w:cs="Times New Roman"/>
+          <w:color w:val="1D1C1D"/>
+          <w:sz w:val="24"/>
+          <w:szCs w:val="24"/>
+          <w:shd w:val="clear" w:color="auto" w:fill="F8F8F8"/>
+        </w:rPr>
+      </w:pPr>
     </w:p>
     <w:p>
       <w:pPr>
@@ -831,17 +768,213 @@
           <w:szCs w:val="24"/>
           <w:shd w:val="clear" w:color="auto" w:fill="F8F8F8"/>
         </w:rPr>
-        <w:t xml:space="preserve">  We believe this component represents recent college graduates interested in the political climate and world events.  </w:t>
-      </w:r>
-      <w:r>
-        <w:rPr>
-          <w:rFonts w:ascii="Times New Roman" w:hAnsi="Times New Roman" w:cs="Times New Roman"/>
-          <w:color w:val="1D1C1D"/>
-          <w:sz w:val="24"/>
-          <w:szCs w:val="24"/>
-          <w:shd w:val="clear" w:color="auto" w:fill="F8F8F8"/>
-        </w:rPr>
-        <w:t xml:space="preserve">Since this group would most likely consider themselves intellectuals, </w:t>
+        <w:t xml:space="preserve">  We believe this component represents recent college graduates interested in the </w:t>
+      </w:r>
+      <w:r>
+        <w:rPr>
+          <w:rFonts w:ascii="Times New Roman" w:hAnsi="Times New Roman" w:cs="Times New Roman"/>
+          <w:color w:val="1D1C1D"/>
+          <w:sz w:val="24"/>
+          <w:szCs w:val="24"/>
+          <w:shd w:val="clear" w:color="auto" w:fill="F8F8F8"/>
+        </w:rPr>
+        <w:lastRenderedPageBreak/>
+        <w:t xml:space="preserve">political climate and world events.  </w:t>
+      </w:r>
+      <w:r>
+        <w:rPr>
+          <w:rFonts w:ascii="Times New Roman" w:hAnsi="Times New Roman" w:cs="Times New Roman"/>
+          <w:color w:val="1D1C1D"/>
+          <w:sz w:val="24"/>
+          <w:szCs w:val="24"/>
+          <w:shd w:val="clear" w:color="auto" w:fill="F8F8F8"/>
+        </w:rPr>
+        <w:t>Since this group would most likely consider themselves intellectuals, NutrientH2O could market to these people by representing that it is good for a healthy mind.</w:t>
+      </w:r>
+    </w:p>
+    <w:p>
+      <w:pPr>
+        <w:rPr>
+          <w:rFonts w:ascii="Times New Roman" w:hAnsi="Times New Roman" w:cs="Times New Roman"/>
+          <w:color w:val="1D1C1D"/>
+          <w:sz w:val="24"/>
+          <w:szCs w:val="24"/>
+          <w:shd w:val="clear" w:color="auto" w:fill="F8F8F8"/>
+        </w:rPr>
+      </w:pPr>
+      <w:r>
+        <w:rPr>
+          <w:rFonts w:ascii="Times New Roman" w:hAnsi="Times New Roman" w:cs="Times New Roman"/>
+          <w:color w:val="1D1C1D"/>
+          <w:sz w:val="24"/>
+          <w:szCs w:val="24"/>
+          <w:shd w:val="clear" w:color="auto" w:fill="F8F8F8"/>
+        </w:rPr>
+        <w:tab/>
+      </w:r>
+      <w:r>
+        <w:rPr>
+          <w:rFonts w:ascii="Times New Roman" w:hAnsi="Times New Roman" w:cs="Times New Roman"/>
+          <w:color w:val="1D1C1D"/>
+          <w:sz w:val="24"/>
+          <w:szCs w:val="24"/>
+          <w:shd w:val="clear" w:color="auto" w:fill="F8F8F8"/>
+        </w:rPr>
+        <w:t xml:space="preserve">The final component contained </w:t>
+      </w:r>
+      <w:r>
+        <w:rPr>
+          <w:rFonts w:ascii="Times New Roman" w:hAnsi="Times New Roman" w:cs="Times New Roman"/>
+          <w:color w:val="1D1C1D"/>
+          <w:sz w:val="24"/>
+          <w:szCs w:val="24"/>
+          <w:shd w:val="clear" w:color="auto" w:fill="F8F8F8"/>
+        </w:rPr>
+        <w:t>"cooking"</w:t>
+      </w:r>
+      <w:r>
+        <w:rPr>
+          <w:rFonts w:ascii="Times New Roman" w:hAnsi="Times New Roman" w:cs="Times New Roman"/>
+          <w:color w:val="1D1C1D"/>
+          <w:sz w:val="24"/>
+          <w:szCs w:val="24"/>
+          <w:shd w:val="clear" w:color="auto" w:fill="F8F8F8"/>
+        </w:rPr>
+        <w:t>,</w:t>
+      </w:r>
+      <w:r>
+        <w:rPr>
+          <w:rFonts w:ascii="Times New Roman" w:hAnsi="Times New Roman" w:cs="Times New Roman"/>
+          <w:color w:val="1D1C1D"/>
+          <w:sz w:val="24"/>
+          <w:szCs w:val="24"/>
+          <w:shd w:val="clear" w:color="auto" w:fill="F8F8F8"/>
+        </w:rPr>
+        <w:t> "fashion"</w:t>
+      </w:r>
+      <w:r>
+        <w:rPr>
+          <w:rFonts w:ascii="Times New Roman" w:hAnsi="Times New Roman" w:cs="Times New Roman"/>
+          <w:color w:val="1D1C1D"/>
+          <w:sz w:val="24"/>
+          <w:szCs w:val="24"/>
+          <w:shd w:val="clear" w:color="auto" w:fill="F8F8F8"/>
+        </w:rPr>
+        <w:t>,</w:t>
+      </w:r>
+      <w:r>
+        <w:rPr>
+          <w:rFonts w:ascii="Times New Roman" w:hAnsi="Times New Roman" w:cs="Times New Roman"/>
+          <w:color w:val="1D1C1D"/>
+          <w:sz w:val="24"/>
+          <w:szCs w:val="24"/>
+          <w:shd w:val="clear" w:color="auto" w:fill="F8F8F8"/>
+        </w:rPr>
+        <w:t> "politics"</w:t>
+      </w:r>
+      <w:r>
+        <w:rPr>
+          <w:rFonts w:ascii="Times New Roman" w:hAnsi="Times New Roman" w:cs="Times New Roman"/>
+          <w:color w:val="1D1C1D"/>
+          <w:sz w:val="24"/>
+          <w:szCs w:val="24"/>
+          <w:shd w:val="clear" w:color="auto" w:fill="F8F8F8"/>
+        </w:rPr>
+        <w:t>, and</w:t>
+      </w:r>
+      <w:r>
+        <w:rPr>
+          <w:rFonts w:ascii="Times New Roman" w:hAnsi="Times New Roman" w:cs="Times New Roman"/>
+          <w:color w:val="1D1C1D"/>
+          <w:sz w:val="24"/>
+          <w:szCs w:val="24"/>
+          <w:shd w:val="clear" w:color="auto" w:fill="F8F8F8"/>
+        </w:rPr>
+        <w:t xml:space="preserve"> "travel"</w:t>
+      </w:r>
+      <w:r>
+        <w:rPr>
+          <w:rFonts w:ascii="Times New Roman" w:hAnsi="Times New Roman" w:cs="Times New Roman"/>
+          <w:color w:val="1D1C1D"/>
+          <w:sz w:val="24"/>
+          <w:szCs w:val="24"/>
+          <w:shd w:val="clear" w:color="auto" w:fill="F8F8F8"/>
+        </w:rPr>
+        <w:t xml:space="preserve"> as top ingredients.</w:t>
+      </w:r>
+      <w:r>
+        <w:rPr>
+          <w:rFonts w:ascii="Times New Roman" w:hAnsi="Times New Roman" w:cs="Times New Roman"/>
+          <w:color w:val="1D1C1D"/>
+          <w:sz w:val="24"/>
+          <w:szCs w:val="24"/>
+          <w:shd w:val="clear" w:color="auto" w:fill="F8F8F8"/>
+        </w:rPr>
+        <w:t xml:space="preserve">  This component represents educated young professionals that are diet conscious, concerned with fashion trends and politics, that like to travel.</w:t>
+      </w:r>
+      <w:r>
+        <w:rPr>
+          <w:rFonts w:ascii="Times New Roman" w:hAnsi="Times New Roman" w:cs="Times New Roman"/>
+          <w:color w:val="1D1C1D"/>
+          <w:sz w:val="24"/>
+          <w:szCs w:val="24"/>
+          <w:shd w:val="clear" w:color="auto" w:fill="F8F8F8"/>
+        </w:rPr>
+        <w:t xml:space="preserve"> This group is similar to the group from component four and could probably be marketed to in the same way.</w:t>
+      </w:r>
+    </w:p>
+    <w:p>
+      <w:pPr>
+        <w:rPr>
+          <w:rFonts w:ascii="Times New Roman" w:hAnsi="Times New Roman" w:cs="Times New Roman"/>
+          <w:color w:val="1D1C1D"/>
+          <w:sz w:val="24"/>
+          <w:szCs w:val="24"/>
+          <w:shd w:val="clear" w:color="auto" w:fill="F8F8F8"/>
+        </w:rPr>
+      </w:pPr>
+      <w:r>
+        <w:rPr>
+          <w:rFonts w:ascii="Times New Roman" w:hAnsi="Times New Roman" w:cs="Times New Roman"/>
+          <w:color w:val="1D1C1D"/>
+          <w:sz w:val="24"/>
+          <w:szCs w:val="24"/>
+          <w:highlight w:val="yellow"/>
+          <w:shd w:val="clear" w:color="auto" w:fill="F8F8F8"/>
+        </w:rPr>
+        <w:t>Rocco:</w:t>
+      </w:r>
+    </w:p>
+    <w:p>
+      <w:pPr>
+        <w:rPr>
+          <w:rFonts w:ascii="Times New Roman" w:hAnsi="Times New Roman" w:cs="Times New Roman"/>
+          <w:color w:val="1D1C1D"/>
+          <w:sz w:val="24"/>
+          <w:szCs w:val="24"/>
+          <w:shd w:val="clear" w:color="auto" w:fill="F8F8F8"/>
+        </w:rPr>
+      </w:pPr>
+      <w:r>
+        <w:rPr>
+          <w:rFonts w:ascii="Times New Roman" w:hAnsi="Times New Roman" w:cs="Times New Roman"/>
+          <w:color w:val="1D1C1D"/>
+          <w:sz w:val="24"/>
+          <w:szCs w:val="24"/>
+          <w:shd w:val="clear" w:color="auto" w:fill="F8F8F8"/>
+        </w:rPr>
+        <w:tab/>
+        <w:t xml:space="preserve">Component four contained </w:t>
+      </w:r>
+      <w:r>
+        <w:rPr>
+          <w:rFonts w:ascii="Times New Roman" w:hAnsi="Times New Roman" w:cs="Times New Roman"/>
+          <w:color w:val="1D1C1D"/>
+          <w:sz w:val="24"/>
+          <w:szCs w:val="24"/>
+          <w:shd w:val="clear" w:color="auto" w:fill="F8F8F8"/>
+        </w:rPr>
+        <w:t>"</w:t>
       </w:r>
       <w:proofErr w:type="spellStart"/>
       <w:r>
@@ -852,7 +985,7 @@
           <w:szCs w:val="24"/>
           <w:shd w:val="clear" w:color="auto" w:fill="F8F8F8"/>
         </w:rPr>
-        <w:t>NutrientH2O</w:t>
+        <w:t>sports_fandom</w:t>
       </w:r>
       <w:proofErr w:type="spellEnd"/>
       <w:r>
@@ -863,48 +996,7 @@
           <w:szCs w:val="24"/>
           <w:shd w:val="clear" w:color="auto" w:fill="F8F8F8"/>
         </w:rPr>
-        <w:t xml:space="preserve"> could market to these people by representing that it is good for a healthy mind.</w:t>
-      </w:r>
-    </w:p>
-    <w:p>
-      <w:pPr>
-        <w:rPr>
-          <w:rFonts w:ascii="Times New Roman" w:hAnsi="Times New Roman" w:cs="Times New Roman"/>
-          <w:color w:val="1D1C1D"/>
-          <w:sz w:val="24"/>
-          <w:szCs w:val="24"/>
-          <w:shd w:val="clear" w:color="auto" w:fill="F8F8F8"/>
-        </w:rPr>
-      </w:pPr>
-      <w:r>
-        <w:rPr>
-          <w:rFonts w:ascii="Times New Roman" w:hAnsi="Times New Roman" w:cs="Times New Roman"/>
-          <w:color w:val="1D1C1D"/>
-          <w:sz w:val="24"/>
-          <w:szCs w:val="24"/>
-          <w:shd w:val="clear" w:color="auto" w:fill="F8F8F8"/>
-        </w:rPr>
-        <w:tab/>
-      </w:r>
-      <w:r>
-        <w:rPr>
-          <w:rFonts w:ascii="Times New Roman" w:hAnsi="Times New Roman" w:cs="Times New Roman"/>
-          <w:color w:val="1D1C1D"/>
-          <w:sz w:val="24"/>
-          <w:szCs w:val="24"/>
-          <w:shd w:val="clear" w:color="auto" w:fill="F8F8F8"/>
-        </w:rPr>
-        <w:t xml:space="preserve">The final component contained </w:t>
-      </w:r>
-      <w:r>
-        <w:rPr>
-          <w:rFonts w:ascii="Times New Roman" w:hAnsi="Times New Roman" w:cs="Times New Roman"/>
-          <w:color w:val="1D1C1D"/>
-          <w:sz w:val="24"/>
-          <w:szCs w:val="24"/>
-          <w:shd w:val="clear" w:color="auto" w:fill="F8F8F8"/>
-        </w:rPr>
-        <w:t>"cooking"</w:t>
+        <w:t>"</w:t>
       </w:r>
       <w:r>
         <w:rPr>
@@ -924,7 +1016,27 @@
           <w:szCs w:val="24"/>
           <w:shd w:val="clear" w:color="auto" w:fill="F8F8F8"/>
         </w:rPr>
-        <w:t> "fashion"</w:t>
+        <w:t> "</w:t>
+      </w:r>
+      <w:r>
+        <w:rPr>
+          <w:rFonts w:ascii="Times New Roman" w:hAnsi="Times New Roman" w:cs="Times New Roman"/>
+          <w:color w:val="1D1C1D"/>
+          <w:sz w:val="24"/>
+          <w:szCs w:val="24"/>
+          <w:shd w:val="clear" w:color="auto" w:fill="F8F8F8"/>
+        </w:rPr>
+        <w:t>religion</w:t>
+      </w:r>
+      <w:r>
+        <w:rPr>
+          <w:rFonts w:ascii="Times New Roman" w:hAnsi="Times New Roman" w:cs="Times New Roman"/>
+          <w:color w:val="1D1C1D"/>
+          <w:sz w:val="24"/>
+          <w:szCs w:val="24"/>
+          <w:shd w:val="clear" w:color="auto" w:fill="F8F8F8"/>
+        </w:rPr>
+        <w:t>"</w:t>
       </w:r>
       <w:r>
         <w:rPr>
@@ -944,110 +1056,17 @@
           <w:szCs w:val="24"/>
           <w:shd w:val="clear" w:color="auto" w:fill="F8F8F8"/>
         </w:rPr>
-        <w:t> "politics"</w:t>
-      </w:r>
-      <w:r>
-        <w:rPr>
-          <w:rFonts w:ascii="Times New Roman" w:hAnsi="Times New Roman" w:cs="Times New Roman"/>
-          <w:color w:val="1D1C1D"/>
-          <w:sz w:val="24"/>
-          <w:szCs w:val="24"/>
-          <w:shd w:val="clear" w:color="auto" w:fill="F8F8F8"/>
-        </w:rPr>
-        <w:t>, and</w:t>
-      </w:r>
-      <w:r>
-        <w:rPr>
-          <w:rFonts w:ascii="Times New Roman" w:hAnsi="Times New Roman" w:cs="Times New Roman"/>
-          <w:color w:val="1D1C1D"/>
-          <w:sz w:val="24"/>
-          <w:szCs w:val="24"/>
-          <w:shd w:val="clear" w:color="auto" w:fill="F8F8F8"/>
-        </w:rPr>
-        <w:t xml:space="preserve"> "travel"</w:t>
-      </w:r>
-      <w:r>
-        <w:rPr>
-          <w:rFonts w:ascii="Times New Roman" w:hAnsi="Times New Roman" w:cs="Times New Roman"/>
-          <w:color w:val="1D1C1D"/>
-          <w:sz w:val="24"/>
-          <w:szCs w:val="24"/>
-          <w:shd w:val="clear" w:color="auto" w:fill="F8F8F8"/>
-        </w:rPr>
-        <w:t xml:space="preserve"> as top ingredients.</w:t>
-      </w:r>
-      <w:r>
-        <w:rPr>
-          <w:rFonts w:ascii="Times New Roman" w:hAnsi="Times New Roman" w:cs="Times New Roman"/>
-          <w:color w:val="1D1C1D"/>
-          <w:sz w:val="24"/>
-          <w:szCs w:val="24"/>
-          <w:shd w:val="clear" w:color="auto" w:fill="F8F8F8"/>
-        </w:rPr>
-        <w:t xml:space="preserve">  This component represents educated young professionals that are diet conscious, concerned with fashion trends and politics, that like to travel.</w:t>
-      </w:r>
-      <w:r>
-        <w:rPr>
-          <w:rFonts w:ascii="Times New Roman" w:hAnsi="Times New Roman" w:cs="Times New Roman"/>
-          <w:color w:val="1D1C1D"/>
-          <w:sz w:val="24"/>
-          <w:szCs w:val="24"/>
-          <w:shd w:val="clear" w:color="auto" w:fill="F8F8F8"/>
-        </w:rPr>
-        <w:t xml:space="preserve"> This group is similar to the group from component four and could probably be marketed to in the same way.</w:t>
-      </w:r>
-    </w:p>
-    <w:p>
-      <w:pPr>
-        <w:rPr>
-          <w:rFonts w:ascii="Times New Roman" w:hAnsi="Times New Roman" w:cs="Times New Roman"/>
-          <w:color w:val="1D1C1D"/>
-          <w:sz w:val="24"/>
-          <w:szCs w:val="24"/>
-          <w:shd w:val="clear" w:color="auto" w:fill="F8F8F8"/>
-        </w:rPr>
-      </w:pPr>
-      <w:r>
-        <w:rPr>
-          <w:rFonts w:ascii="Times New Roman" w:hAnsi="Times New Roman" w:cs="Times New Roman"/>
-          <w:color w:val="1D1C1D"/>
-          <w:sz w:val="24"/>
-          <w:szCs w:val="24"/>
-          <w:highlight w:val="yellow"/>
-          <w:shd w:val="clear" w:color="auto" w:fill="F8F8F8"/>
-        </w:rPr>
-        <w:t>Rocco:</w:t>
-      </w:r>
-    </w:p>
-    <w:p>
-      <w:pPr>
-        <w:rPr>
-          <w:rFonts w:ascii="Times New Roman" w:hAnsi="Times New Roman" w:cs="Times New Roman"/>
-          <w:color w:val="1D1C1D"/>
-          <w:sz w:val="24"/>
-          <w:szCs w:val="24"/>
-          <w:shd w:val="clear" w:color="auto" w:fill="F8F8F8"/>
-        </w:rPr>
-      </w:pPr>
-      <w:r>
-        <w:rPr>
-          <w:rFonts w:ascii="Times New Roman" w:hAnsi="Times New Roman" w:cs="Times New Roman"/>
-          <w:color w:val="1D1C1D"/>
-          <w:sz w:val="24"/>
-          <w:szCs w:val="24"/>
-          <w:shd w:val="clear" w:color="auto" w:fill="F8F8F8"/>
-        </w:rPr>
-        <w:tab/>
-      </w:r>
-      <w:r>
-        <w:rPr>
-          <w:rFonts w:ascii="Times New Roman" w:hAnsi="Times New Roman" w:cs="Times New Roman"/>
-          <w:color w:val="1D1C1D"/>
-          <w:sz w:val="24"/>
-          <w:szCs w:val="24"/>
-          <w:shd w:val="clear" w:color="auto" w:fill="F8F8F8"/>
-        </w:rPr>
-        <w:t xml:space="preserve">Component four contained </w:t>
+        <w:t xml:space="preserve"> "</w:t>
+      </w:r>
+      <w:r>
+        <w:rPr>
+          <w:rFonts w:ascii="Times New Roman" w:hAnsi="Times New Roman" w:cs="Times New Roman"/>
+          <w:color w:val="1D1C1D"/>
+          <w:sz w:val="24"/>
+          <w:szCs w:val="24"/>
+          <w:shd w:val="clear" w:color="auto" w:fill="F8F8F8"/>
+        </w:rPr>
+        <w:t>food</w:t>
       </w:r>
       <w:r>
         <w:rPr>
@@ -1059,18 +1078,16 @@
         </w:rPr>
         <w:t>"</w:t>
       </w:r>
-      <w:proofErr w:type="spellStart"/>
-      <w:r>
-        <w:rPr>
-          <w:rFonts w:ascii="Times New Roman" w:hAnsi="Times New Roman" w:cs="Times New Roman"/>
-          <w:color w:val="1D1C1D"/>
-          <w:sz w:val="24"/>
-          <w:szCs w:val="24"/>
-          <w:shd w:val="clear" w:color="auto" w:fill="F8F8F8"/>
-        </w:rPr>
-        <w:t>sports_fandom</w:t>
-      </w:r>
-      <w:proofErr w:type="spellEnd"/>
+      <w:r>
+        <w:rPr>
+          <w:rFonts w:ascii="Times New Roman" w:hAnsi="Times New Roman" w:cs="Times New Roman"/>
+          <w:color w:val="1D1C1D"/>
+          <w:sz w:val="24"/>
+          <w:szCs w:val="24"/>
+          <w:shd w:val="clear" w:color="auto" w:fill="F8F8F8"/>
+        </w:rPr>
+        <w:t xml:space="preserve">, and </w:t>
+      </w:r>
       <w:r>
         <w:rPr>
           <w:rFonts w:ascii="Times New Roman" w:hAnsi="Times New Roman" w:cs="Times New Roman"/>
@@ -1089,27 +1106,7 @@
           <w:szCs w:val="24"/>
           <w:shd w:val="clear" w:color="auto" w:fill="F8F8F8"/>
         </w:rPr>
-        <w:t>,</w:t>
-      </w:r>
-      <w:r>
-        <w:rPr>
-          <w:rFonts w:ascii="Times New Roman" w:hAnsi="Times New Roman" w:cs="Times New Roman"/>
-          <w:color w:val="1D1C1D"/>
-          <w:sz w:val="24"/>
-          <w:szCs w:val="24"/>
-          <w:shd w:val="clear" w:color="auto" w:fill="F8F8F8"/>
-        </w:rPr>
-        <w:t> "</w:t>
-      </w:r>
-      <w:r>
-        <w:rPr>
-          <w:rFonts w:ascii="Times New Roman" w:hAnsi="Times New Roman" w:cs="Times New Roman"/>
-          <w:color w:val="1D1C1D"/>
-          <w:sz w:val="24"/>
-          <w:szCs w:val="24"/>
-          <w:shd w:val="clear" w:color="auto" w:fill="F8F8F8"/>
-        </w:rPr>
-        <w:t>religion</w:t>
+        <w:t>parenting</w:t>
       </w:r>
       <w:r>
         <w:rPr>
@@ -1129,150 +1126,37 @@
           <w:szCs w:val="24"/>
           <w:shd w:val="clear" w:color="auto" w:fill="F8F8F8"/>
         </w:rPr>
-        <w:t>,</w:t>
-      </w:r>
-      <w:r>
-        <w:rPr>
-          <w:rFonts w:ascii="Times New Roman" w:hAnsi="Times New Roman" w:cs="Times New Roman"/>
-          <w:color w:val="1D1C1D"/>
-          <w:sz w:val="24"/>
-          <w:szCs w:val="24"/>
-          <w:shd w:val="clear" w:color="auto" w:fill="F8F8F8"/>
-        </w:rPr>
-        <w:t xml:space="preserve"> "</w:t>
-      </w:r>
-      <w:r>
-        <w:rPr>
-          <w:rFonts w:ascii="Times New Roman" w:hAnsi="Times New Roman" w:cs="Times New Roman"/>
-          <w:color w:val="1D1C1D"/>
-          <w:sz w:val="24"/>
-          <w:szCs w:val="24"/>
-          <w:shd w:val="clear" w:color="auto" w:fill="F8F8F8"/>
-        </w:rPr>
-        <w:t>food</w:t>
-      </w:r>
-      <w:r>
-        <w:rPr>
-          <w:rFonts w:ascii="Times New Roman" w:hAnsi="Times New Roman" w:cs="Times New Roman"/>
-          <w:color w:val="1D1C1D"/>
-          <w:sz w:val="24"/>
-          <w:szCs w:val="24"/>
-          <w:shd w:val="clear" w:color="auto" w:fill="F8F8F8"/>
-        </w:rPr>
-        <w:t>"</w:t>
-      </w:r>
-      <w:r>
-        <w:rPr>
-          <w:rFonts w:ascii="Times New Roman" w:hAnsi="Times New Roman" w:cs="Times New Roman"/>
-          <w:color w:val="1D1C1D"/>
-          <w:sz w:val="24"/>
-          <w:szCs w:val="24"/>
-          <w:shd w:val="clear" w:color="auto" w:fill="F8F8F8"/>
-        </w:rPr>
-        <w:t xml:space="preserve">, and </w:t>
-      </w:r>
-      <w:r>
-        <w:rPr>
-          <w:rFonts w:ascii="Times New Roman" w:hAnsi="Times New Roman" w:cs="Times New Roman"/>
-          <w:color w:val="1D1C1D"/>
-          <w:sz w:val="24"/>
-          <w:szCs w:val="24"/>
-          <w:shd w:val="clear" w:color="auto" w:fill="F8F8F8"/>
-        </w:rPr>
-        <w:t>"</w:t>
-      </w:r>
-      <w:r>
-        <w:rPr>
-          <w:rFonts w:ascii="Times New Roman" w:hAnsi="Times New Roman" w:cs="Times New Roman"/>
-          <w:color w:val="1D1C1D"/>
-          <w:sz w:val="24"/>
-          <w:szCs w:val="24"/>
-          <w:shd w:val="clear" w:color="auto" w:fill="F8F8F8"/>
-        </w:rPr>
-        <w:t>parenting</w:t>
-      </w:r>
-      <w:r>
-        <w:rPr>
-          <w:rFonts w:ascii="Times New Roman" w:hAnsi="Times New Roman" w:cs="Times New Roman"/>
-          <w:color w:val="1D1C1D"/>
-          <w:sz w:val="24"/>
-          <w:szCs w:val="24"/>
-          <w:shd w:val="clear" w:color="auto" w:fill="F8F8F8"/>
-        </w:rPr>
-        <w:t>"</w:t>
-      </w:r>
-      <w:r>
-        <w:rPr>
-          <w:rFonts w:ascii="Times New Roman" w:hAnsi="Times New Roman" w:cs="Times New Roman"/>
-          <w:color w:val="1D1C1D"/>
-          <w:sz w:val="24"/>
-          <w:szCs w:val="24"/>
-          <w:shd w:val="clear" w:color="auto" w:fill="F8F8F8"/>
-        </w:rPr>
-        <w:t xml:space="preserve"> for top ingredients.</w:t>
-      </w:r>
-      <w:r>
-        <w:rPr>
-          <w:rFonts w:ascii="Times New Roman" w:hAnsi="Times New Roman" w:cs="Times New Roman"/>
-          <w:color w:val="1D1C1D"/>
-          <w:sz w:val="24"/>
-          <w:szCs w:val="24"/>
-          <w:shd w:val="clear" w:color="auto" w:fill="F8F8F8"/>
-        </w:rPr>
-        <w:t xml:space="preserve">  The people high in this component tend to be suburban family people that follow sports and are diet conscious.</w:t>
-      </w:r>
-      <w:r>
-        <w:rPr>
-          <w:rFonts w:ascii="Times New Roman" w:hAnsi="Times New Roman" w:cs="Times New Roman"/>
-          <w:color w:val="1D1C1D"/>
-          <w:sz w:val="24"/>
-          <w:szCs w:val="24"/>
-          <w:shd w:val="clear" w:color="auto" w:fill="F8F8F8"/>
-        </w:rPr>
-        <w:t xml:space="preserve">  Representing </w:t>
-      </w:r>
-      <w:proofErr w:type="spellStart"/>
-      <w:r>
-        <w:rPr>
-          <w:rFonts w:ascii="Times New Roman" w:hAnsi="Times New Roman" w:cs="Times New Roman"/>
-          <w:color w:val="1D1C1D"/>
-          <w:sz w:val="24"/>
-          <w:szCs w:val="24"/>
-          <w:shd w:val="clear" w:color="auto" w:fill="F8F8F8"/>
-        </w:rPr>
-        <w:t>NutrientH2O</w:t>
-      </w:r>
-      <w:proofErr w:type="spellEnd"/>
-      <w:r>
-        <w:rPr>
-          <w:rFonts w:ascii="Times New Roman" w:hAnsi="Times New Roman" w:cs="Times New Roman"/>
-          <w:color w:val="1D1C1D"/>
-          <w:sz w:val="24"/>
-          <w:szCs w:val="24"/>
-          <w:shd w:val="clear" w:color="auto" w:fill="F8F8F8"/>
-        </w:rPr>
-        <w:t xml:space="preserve"> as a healthy and wholesome brand geared towards sports performance could be a way to market to these individuals.</w:t>
-      </w:r>
-    </w:p>
-    <w:p>
-      <w:pPr>
-        <w:rPr>
-          <w:rFonts w:ascii="Times New Roman" w:hAnsi="Times New Roman" w:cs="Times New Roman"/>
-          <w:color w:val="1D1C1D"/>
-          <w:sz w:val="24"/>
-          <w:szCs w:val="24"/>
-          <w:shd w:val="clear" w:color="auto" w:fill="F8F8F8"/>
-        </w:rPr>
-      </w:pPr>
-      <w:r>
-        <w:rPr>
-          <w:rFonts w:ascii="Times New Roman" w:hAnsi="Times New Roman" w:cs="Times New Roman"/>
-          <w:color w:val="1D1C1D"/>
-          <w:sz w:val="24"/>
-          <w:szCs w:val="24"/>
-          <w:shd w:val="clear" w:color="auto" w:fill="F8F8F8"/>
-        </w:rPr>
-        <w:lastRenderedPageBreak/>
+        <w:t xml:space="preserve"> for top ingredients.  The people high in this component tend to be suburban family people that follow sports and are diet conscious.</w:t>
+      </w:r>
+      <w:r>
+        <w:rPr>
+          <w:rFonts w:ascii="Times New Roman" w:hAnsi="Times New Roman" w:cs="Times New Roman"/>
+          <w:color w:val="1D1C1D"/>
+          <w:sz w:val="24"/>
+          <w:szCs w:val="24"/>
+          <w:shd w:val="clear" w:color="auto" w:fill="F8F8F8"/>
+        </w:rPr>
+        <w:t xml:space="preserve">  Representing NutrientH2O as a healthy and wholesome brand geared towards sports performance could be a way to market to these individuals.</w:t>
+      </w:r>
+    </w:p>
+    <w:p>
+      <w:pPr>
+        <w:rPr>
+          <w:rFonts w:ascii="Times New Roman" w:hAnsi="Times New Roman" w:cs="Times New Roman"/>
+          <w:color w:val="1D1C1D"/>
+          <w:sz w:val="24"/>
+          <w:szCs w:val="24"/>
+          <w:shd w:val="clear" w:color="auto" w:fill="F8F8F8"/>
+        </w:rPr>
+      </w:pPr>
+      <w:r>
+        <w:rPr>
+          <w:rFonts w:ascii="Times New Roman" w:hAnsi="Times New Roman" w:cs="Times New Roman"/>
+          <w:color w:val="1D1C1D"/>
+          <w:sz w:val="24"/>
+          <w:szCs w:val="24"/>
+          <w:shd w:val="clear" w:color="auto" w:fill="F8F8F8"/>
+        </w:rPr>
         <w:tab/>
         <w:t xml:space="preserve">The final component contained </w:t>
       </w:r>
@@ -1394,59 +1278,17 @@
           <w:szCs w:val="24"/>
           <w:shd w:val="clear" w:color="auto" w:fill="F8F8F8"/>
         </w:rPr>
-        <w:t xml:space="preserve"> as top ingredients.</w:t>
-      </w:r>
-      <w:r>
-        <w:rPr>
-          <w:rFonts w:ascii="Times New Roman" w:hAnsi="Times New Roman" w:cs="Times New Roman"/>
-          <w:color w:val="1D1C1D"/>
-          <w:sz w:val="24"/>
-          <w:szCs w:val="24"/>
-          <w:shd w:val="clear" w:color="auto" w:fill="F8F8F8"/>
-        </w:rPr>
-        <w:t xml:space="preserve">  </w:t>
-      </w:r>
-      <w:r>
-        <w:rPr>
-          <w:rFonts w:ascii="Times New Roman" w:hAnsi="Times New Roman" w:cs="Times New Roman"/>
-          <w:color w:val="1D1C1D"/>
-          <w:sz w:val="24"/>
-          <w:szCs w:val="24"/>
-          <w:shd w:val="clear" w:color="auto" w:fill="F8F8F8"/>
-        </w:rPr>
-        <w:t>This component represents educated young professionals that are diet conscious, concerned with fashion trends and politics, that like to travel.</w:t>
-      </w:r>
-      <w:r>
-        <w:rPr>
-          <w:rFonts w:ascii="Times New Roman" w:hAnsi="Times New Roman" w:cs="Times New Roman"/>
-          <w:color w:val="1D1C1D"/>
-          <w:sz w:val="24"/>
-          <w:szCs w:val="24"/>
-          <w:shd w:val="clear" w:color="auto" w:fill="F8F8F8"/>
-        </w:rPr>
-        <w:t xml:space="preserve">  An approach to marketing to this group could be to emphasize the positive benefits of </w:t>
-      </w:r>
-      <w:proofErr w:type="spellStart"/>
-      <w:r>
-        <w:rPr>
-          <w:rFonts w:ascii="Times New Roman" w:hAnsi="Times New Roman" w:cs="Times New Roman"/>
-          <w:color w:val="1D1C1D"/>
-          <w:sz w:val="24"/>
-          <w:szCs w:val="24"/>
-          <w:shd w:val="clear" w:color="auto" w:fill="F8F8F8"/>
-        </w:rPr>
-        <w:t>NutrientH2O</w:t>
-      </w:r>
-      <w:proofErr w:type="spellEnd"/>
-      <w:r>
-        <w:rPr>
-          <w:rFonts w:ascii="Times New Roman" w:hAnsi="Times New Roman" w:cs="Times New Roman"/>
-          <w:color w:val="1D1C1D"/>
-          <w:sz w:val="24"/>
-          <w:szCs w:val="24"/>
-          <w:shd w:val="clear" w:color="auto" w:fill="F8F8F8"/>
-        </w:rPr>
-        <w:t xml:space="preserve"> on health, beauty and mind.</w:t>
+        <w:t xml:space="preserve"> as top ingredients.  </w:t>
+      </w:r>
+      <w:r>
+        <w:rPr>
+          <w:rFonts w:ascii="Times New Roman" w:hAnsi="Times New Roman" w:cs="Times New Roman"/>
+          <w:color w:val="1D1C1D"/>
+          <w:sz w:val="24"/>
+          <w:szCs w:val="24"/>
+          <w:shd w:val="clear" w:color="auto" w:fill="F8F8F8"/>
+        </w:rPr>
+        <w:t>This component represents educated young professionals that are diet conscious, concerned with fashion trends and politics, that like to travel.  An approach to marketing to this group could be to emphasize the positive benefits of NutrientH2O on health, beauty and mind.</w:t>
       </w:r>
     </w:p>
     <w:p>
@@ -1481,8 +1323,6 @@
         </w:rPr>
         <w:t>:</w:t>
       </w:r>
-      <w:bookmarkStart w:id="0" w:name="_GoBack"/>
-      <w:bookmarkEnd w:id="0"/>
     </w:p>
     <w:p>
       <w:pPr>
@@ -1501,51 +1341,7 @@
           <w:shd w:val="clear" w:color="auto" w:fill="F8F8F8"/>
         </w:rPr>
         <w:tab/>
-        <w:t xml:space="preserve">Using this analysis, we believe that these five groups represent the best market segments for </w:t>
-      </w:r>
-      <w:proofErr w:type="spellStart"/>
-      <w:r>
-        <w:rPr>
-          <w:rFonts w:ascii="Times New Roman" w:hAnsi="Times New Roman" w:cs="Times New Roman"/>
-          <w:color w:val="1D1C1D"/>
-          <w:sz w:val="24"/>
-          <w:szCs w:val="24"/>
-          <w:shd w:val="clear" w:color="auto" w:fill="F8F8F8"/>
-        </w:rPr>
-        <w:t>NutrientH2O</w:t>
-      </w:r>
-      <w:proofErr w:type="spellEnd"/>
-      <w:r>
-        <w:rPr>
-          <w:rFonts w:ascii="Times New Roman" w:hAnsi="Times New Roman" w:cs="Times New Roman"/>
-          <w:color w:val="1D1C1D"/>
-          <w:sz w:val="24"/>
-          <w:szCs w:val="24"/>
-          <w:shd w:val="clear" w:color="auto" w:fill="F8F8F8"/>
-        </w:rPr>
-        <w:t xml:space="preserve"> to pursue with marketing campaigns.  By associating </w:t>
-      </w:r>
-      <w:proofErr w:type="spellStart"/>
-      <w:r>
-        <w:rPr>
-          <w:rFonts w:ascii="Times New Roman" w:hAnsi="Times New Roman" w:cs="Times New Roman"/>
-          <w:color w:val="1D1C1D"/>
-          <w:sz w:val="24"/>
-          <w:szCs w:val="24"/>
-          <w:shd w:val="clear" w:color="auto" w:fill="F8F8F8"/>
-        </w:rPr>
-        <w:t>NutrientH2O</w:t>
-      </w:r>
-      <w:proofErr w:type="spellEnd"/>
-      <w:r>
-        <w:rPr>
-          <w:rFonts w:ascii="Times New Roman" w:hAnsi="Times New Roman" w:cs="Times New Roman"/>
-          <w:color w:val="1D1C1D"/>
-          <w:sz w:val="24"/>
-          <w:szCs w:val="24"/>
-          <w:shd w:val="clear" w:color="auto" w:fill="F8F8F8"/>
-        </w:rPr>
-        <w:t xml:space="preserve"> with sports </w:t>
+        <w:t xml:space="preserve">Using this analysis, we believe that these five groups represent the best market segments for NutrientH2O to pursue with marketing campaigns.  By associating NutrientH2O with sports </w:t>
       </w:r>
       <w:r>
         <w:rPr>
@@ -1565,29 +1361,7 @@
           <w:szCs w:val="24"/>
           <w:shd w:val="clear" w:color="auto" w:fill="F8F8F8"/>
         </w:rPr>
-        <w:t xml:space="preserve">, placing ads online and on television, and getting their product in vending machines on high school and college campuses, </w:t>
-      </w:r>
-      <w:proofErr w:type="spellStart"/>
-      <w:r>
-        <w:rPr>
-          <w:rFonts w:ascii="Times New Roman" w:hAnsi="Times New Roman" w:cs="Times New Roman"/>
-          <w:color w:val="1D1C1D"/>
-          <w:sz w:val="24"/>
-          <w:szCs w:val="24"/>
-          <w:shd w:val="clear" w:color="auto" w:fill="F8F8F8"/>
-        </w:rPr>
-        <w:t>NutrientH2O</w:t>
-      </w:r>
-      <w:proofErr w:type="spellEnd"/>
-      <w:r>
-        <w:rPr>
-          <w:rFonts w:ascii="Times New Roman" w:hAnsi="Times New Roman" w:cs="Times New Roman"/>
-          <w:color w:val="1D1C1D"/>
-          <w:sz w:val="24"/>
-          <w:szCs w:val="24"/>
-          <w:shd w:val="clear" w:color="auto" w:fill="F8F8F8"/>
-        </w:rPr>
-        <w:t xml:space="preserve"> could reach some of the younger demographics keeping their brand vital.</w:t>
+        <w:t>, placing ads online and on television, and getting their product in vending machines on high school and college campuses, NutrientH2O could reach some of the younger demographics keeping their brand vital.</w:t>
       </w:r>
     </w:p>
     <w:p>

</xml_diff>